<commit_message>
documentation: update alphaBetaLabSoftwareArchitecture.docx, adding parameter list
</commit_message>
<xml_diff>
--- a/doc/alphaBetaLabSoftwareArchitecture.docx
+++ b/doc/alphaBetaLabSoftwareArchitecture.docx
@@ -172,15 +172,7 @@
         <w:fldChar w:fldCharType="end"/>
       </w:r>
       <w:r>
-        <w:t xml:space="preserve">. For </w:t>
-      </w:r>
-      <w:proofErr w:type="spellStart"/>
-      <w:r>
-        <w:t>a</w:t>
-      </w:r>
-      <w:proofErr w:type="spellEnd"/>
-      <w:r>
-        <w:t xml:space="preserve"> short overview on the fluxes and the architecture the reader is referred to </w:t>
+        <w:t xml:space="preserve">. For a short overview on the fluxes and the architecture the reader is referred to </w:t>
       </w:r>
       <w:r>
         <w:fldChar w:fldCharType="begin" w:fldLock="1"/>
@@ -206,8 +198,6 @@
       <w:r>
         <w:t>Here the software architecture is explored in more detail, better explaining the advantages, the limits and the possible future improvements of this software.</w:t>
       </w:r>
-      <w:bookmarkStart w:id="0" w:name="_GoBack"/>
-      <w:bookmarkEnd w:id="0"/>
     </w:p>
     <w:p>
       <w:r>
@@ -1502,11 +1492,11 @@
       <w:pPr>
         <w:pStyle w:val="Titolo2"/>
       </w:pPr>
-      <w:bookmarkStart w:id="1" w:name="_Ref506306616"/>
+      <w:bookmarkStart w:id="0" w:name="_Ref506306616"/>
       <w:r>
         <w:t>High resolution matrix of alpha</w:t>
       </w:r>
-      <w:bookmarkEnd w:id="1"/>
+      <w:bookmarkEnd w:id="0"/>
     </w:p>
     <w:p>
       <w:r>
@@ -1913,7 +1903,7 @@
           <w:rStyle w:val="pl-en"/>
         </w:rPr>
       </w:pPr>
-      <w:bookmarkStart w:id="2" w:name="_Ref506731916"/>
+      <w:bookmarkStart w:id="1" w:name="_Ref506731916"/>
       <w:r>
         <w:t xml:space="preserve">Class </w:t>
       </w:r>
@@ -1936,7 +1926,7 @@
         </w:rPr>
         <w:t>Estimator</w:t>
       </w:r>
-      <w:bookmarkEnd w:id="2"/>
+      <w:bookmarkEnd w:id="1"/>
       <w:proofErr w:type="spellEnd"/>
     </w:p>
     <w:p>
@@ -2624,72 +2614,72 @@
       <w:pPr>
         <w:pStyle w:val="Titolo3"/>
       </w:pPr>
-      <w:bookmarkStart w:id="3" w:name="_Ref506306714"/>
+      <w:bookmarkStart w:id="2" w:name="_Ref506306714"/>
       <w:r>
         <w:t>Excluding coastal cells</w:t>
       </w:r>
+      <w:bookmarkEnd w:id="2"/>
+    </w:p>
+    <w:p>
+      <w:r>
+        <w:t>In cells intersecting large land bodies a parameterization of unresolved obstacles would conflict with the resolved portion of the coastal dynamics. Coastal cells are therefore excluded from the computation of both local dissipation and shadow effect. A coastal cell can, however, be affected by the shadow projected by an obstructed, non-coastal cell.</w:t>
+      </w:r>
+      <w:r>
+        <w:t xml:space="preserve"> The logics for the detection of coastal cells are implemented in class </w:t>
+      </w:r>
+      <w:proofErr w:type="spellStart"/>
+      <w:r>
+        <w:t>abCoastalCellDetector</w:t>
+      </w:r>
+      <w:proofErr w:type="spellEnd"/>
+      <w:r>
+        <w:t xml:space="preserve"> (module </w:t>
+      </w:r>
+      <w:proofErr w:type="spellStart"/>
+      <w:r>
+        <w:t>abCoastalCellDetector</w:t>
+      </w:r>
+      <w:proofErr w:type="spellEnd"/>
+      <w:r>
+        <w:t>).</w:t>
+      </w:r>
+      <w:r>
+        <w:t xml:space="preserve"> The algorithm treats differently bodies of different size. If a land body is more than 10 (by default) times larger than the size of a cell (the threshold can change), the body is treated as large, and if the cell intersects it for more than 10% (by default) of its surface is excluded from the computation. If a land body is between 2 (by default) and 10 times larger than a cell, it is considered as small body, and the cell is excluded from the computation if it intersects the body for more than 50% (by default) of its surface. Finally, if the land body is smaller than twice the cell, it is considered as unresolved. </w:t>
+      </w:r>
+      <w:r>
+        <w:t xml:space="preserve">The application of this algorithm in </w:t>
+      </w:r>
+      <w:r>
+        <w:fldChar w:fldCharType="begin" w:fldLock="1"/>
+      </w:r>
+      <w:r>
+        <w:instrText>ADDIN CSL_CITATION { "citationItems" : [ { "id" : "ITEM-1", "itemData" : { "DOI" : "10.1016/j.ocemod.2018.04.003", "ISSN" : "14635003", "abstract" : "Parameterizing the dissipative effects of small, unresolved coastal features, is fundamental to improve the skills of wave models. The established technique to deal with this problem consists in reducing the amount of energy advected within the propagation scheme, and is currently available only for regular grids. To find a more general approach, Mentaschi et al., 2015b formulated a technique based on source terms, and validated it on synthetic case studies. This technique separates the parameterization of the unresolved features from the energy advection, and can therefore be applied to any numerical scheme and to any type of mesh. Here we developed an open-source library for the estimation of the transparency coefficients needed by this approach, from bathymetric data and for any type of mesh. The spectral wave model WAVEWATCH III was used to show that in a real-world domain, such as the Caribbean Sea, the proposed approach has skills comparable and sometimes better than the established propagation-based technique.", "author" : [ { "dropping-particle" : "", "family" : "Mentaschi", "given" : "Lorenzo", "non-dropping-particle" : "", "parse-names" : false, "suffix" : "" }, { "dropping-particle" : "", "family" : "Kakoulaki", "given" : "Georgia", "non-dropping-particle" : "", "parse-names" : false, "suffix" : "" }, { "dropping-particle" : "", "family" : "Vousdoukas", "given" : "Michalis", "non-dropping-particle" : "", "parse-names" : false, "suffix" : "" }, { "dropping-particle" : "", "family" : "Voukouvalas", "given" : "Evangelos", "non-dropping-particle" : "", "parse-names" : false, "suffix" : "" }, { "dropping-particle" : "", "family" : "Feyen", "given" : "Luc", "non-dropping-particle" : "", "parse-names" : false, "suffix" : "" }, { "dropping-particle" : "", "family" : "Besio", "given" : "Giovanni", "non-dropping-particle" : "", "parse-names" : false, "suffix" : "" } ], "container-title" : "Ocean Modelling", "id" : "ITEM-1", "issued" : { "date-parts" : [ [ "2018", "6" ] ] }, "page" : "77-84", "title" : "Parameterizing unresolved obstacles with source terms in wave modeling: A real-world application", "type" : "article-journal", "volume" : "126" }, "uris" : [ "http://www.mendeley.com/documents/?uuid=7d6bf7b6-ece9-3eb0-bf14-eef859cc9cd0" ] } ], "mendeley" : { "formattedCitation" : "(Mentaschi et al., 2018a)", "plainTextFormattedCitation" : "(Mentaschi et al., 2018a)", "previouslyFormattedCitation" : "(Mentaschi et al., 2018a)" }, "properties" : { "noteIndex" : 0 }, "schema" : "https://github.com/citation-style-language/schema/raw/master/csl-citation.json" }</w:instrText>
+      </w:r>
+      <w:r>
+        <w:fldChar w:fldCharType="separate"/>
+      </w:r>
+      <w:r>
+        <w:rPr>
+          <w:noProof/>
+        </w:rPr>
+        <w:t>(Mentaschi et al., 2018a)</w:t>
+      </w:r>
+      <w:r>
+        <w:fldChar w:fldCharType="end"/>
+      </w:r>
+      <w:r>
+        <w:t xml:space="preserve"> showed its limits, especially in proximity of small resolved bodies.</w:t>
+      </w:r>
+    </w:p>
+    <w:p>
+      <w:pPr>
+        <w:pStyle w:val="Titolo3"/>
+      </w:pPr>
+      <w:bookmarkStart w:id="3" w:name="_Ref506733050"/>
+      <w:r>
+        <w:t>Long breakwaters</w:t>
+      </w:r>
       <w:bookmarkEnd w:id="3"/>
-    </w:p>
-    <w:p>
-      <w:r>
-        <w:t>In cells intersecting large land bodies a parameterization of unresolved obstacles would conflict with the resolved portion of the coastal dynamics. Coastal cells are therefore excluded from the computation of both local dissipation and shadow effect. A coastal cell can, however, be affected by the shadow projected by an obstructed, non-coastal cell.</w:t>
-      </w:r>
-      <w:r>
-        <w:t xml:space="preserve"> The logics for the detection of coastal cells are implemented in class </w:t>
-      </w:r>
-      <w:proofErr w:type="spellStart"/>
-      <w:r>
-        <w:t>abCoastalCellDetector</w:t>
-      </w:r>
-      <w:proofErr w:type="spellEnd"/>
-      <w:r>
-        <w:t xml:space="preserve"> (module </w:t>
-      </w:r>
-      <w:proofErr w:type="spellStart"/>
-      <w:r>
-        <w:t>abCoastalCellDetector</w:t>
-      </w:r>
-      <w:proofErr w:type="spellEnd"/>
-      <w:r>
-        <w:t>).</w:t>
-      </w:r>
-      <w:r>
-        <w:t xml:space="preserve"> The algorithm treats differently bodies of different size. If a land body is more than 10 (by default) times larger than the size of a cell (the threshold can change), the body is treated as large, and if the cell intersects it for more than 10% (by default) of its surface is excluded from the computation. If a land body is between 2 (by default) and 10 times larger than a cell, it is considered as small body, and the cell is excluded from the computation if it intersects the body for more than 50% (by default) of its surface. Finally, if the land body is smaller than twice the cell, it is considered as unresolved. </w:t>
-      </w:r>
-      <w:r>
-        <w:t xml:space="preserve">The application of this algorithm in </w:t>
-      </w:r>
-      <w:r>
-        <w:fldChar w:fldCharType="begin" w:fldLock="1"/>
-      </w:r>
-      <w:r>
-        <w:instrText>ADDIN CSL_CITATION { "citationItems" : [ { "id" : "ITEM-1", "itemData" : { "DOI" : "10.1016/j.ocemod.2018.04.003", "ISSN" : "14635003", "abstract" : "Parameterizing the dissipative effects of small, unresolved coastal features, is fundamental to improve the skills of wave models. The established technique to deal with this problem consists in reducing the amount of energy advected within the propagation scheme, and is currently available only for regular grids. To find a more general approach, Mentaschi et al., 2015b formulated a technique based on source terms, and validated it on synthetic case studies. This technique separates the parameterization of the unresolved features from the energy advection, and can therefore be applied to any numerical scheme and to any type of mesh. Here we developed an open-source library for the estimation of the transparency coefficients needed by this approach, from bathymetric data and for any type of mesh. The spectral wave model WAVEWATCH III was used to show that in a real-world domain, such as the Caribbean Sea, the proposed approach has skills comparable and sometimes better than the established propagation-based technique.", "author" : [ { "dropping-particle" : "", "family" : "Mentaschi", "given" : "Lorenzo", "non-dropping-particle" : "", "parse-names" : false, "suffix" : "" }, { "dropping-particle" : "", "family" : "Kakoulaki", "given" : "Georgia", "non-dropping-particle" : "", "parse-names" : false, "suffix" : "" }, { "dropping-particle" : "", "family" : "Vousdoukas", "given" : "Michalis", "non-dropping-particle" : "", "parse-names" : false, "suffix" : "" }, { "dropping-particle" : "", "family" : "Voukouvalas", "given" : "Evangelos", "non-dropping-particle" : "", "parse-names" : false, "suffix" : "" }, { "dropping-particle" : "", "family" : "Feyen", "given" : "Luc", "non-dropping-particle" : "", "parse-names" : false, "suffix" : "" }, { "dropping-particle" : "", "family" : "Besio", "given" : "Giovanni", "non-dropping-particle" : "", "parse-names" : false, "suffix" : "" } ], "container-title" : "Ocean Modelling", "id" : "ITEM-1", "issued" : { "date-parts" : [ [ "2018", "6" ] ] }, "page" : "77-84", "title" : "Parameterizing unresolved obstacles with source terms in wave modeling: A real-world application", "type" : "article-journal", "volume" : "126" }, "uris" : [ "http://www.mendeley.com/documents/?uuid=7d6bf7b6-ece9-3eb0-bf14-eef859cc9cd0" ] } ], "mendeley" : { "formattedCitation" : "(Mentaschi et al., 2018a)", "plainTextFormattedCitation" : "(Mentaschi et al., 2018a)", "previouslyFormattedCitation" : "(Mentaschi et al., 2018a)" }, "properties" : { "noteIndex" : 0 }, "schema" : "https://github.com/citation-style-language/schema/raw/master/csl-citation.json" }</w:instrText>
-      </w:r>
-      <w:r>
-        <w:fldChar w:fldCharType="separate"/>
-      </w:r>
-      <w:r>
-        <w:rPr>
-          <w:noProof/>
-        </w:rPr>
-        <w:t>(Mentaschi et al., 2018a)</w:t>
-      </w:r>
-      <w:r>
-        <w:fldChar w:fldCharType="end"/>
-      </w:r>
-      <w:r>
-        <w:t xml:space="preserve"> showed its limits, especially in proximity of small resolved bodies.</w:t>
-      </w:r>
-    </w:p>
-    <w:p>
-      <w:pPr>
-        <w:pStyle w:val="Titolo3"/>
-      </w:pPr>
-      <w:bookmarkStart w:id="4" w:name="_Ref506733050"/>
-      <w:r>
-        <w:t>Long breakwaters</w:t>
-      </w:r>
-      <w:bookmarkEnd w:id="4"/>
     </w:p>
     <w:p>
       <w:r>
@@ -2987,10 +2977,140 @@
     </w:p>
     <w:p>
       <w:pPr>
+        <w:pStyle w:val="Titolo4"/>
+      </w:pPr>
+      <w:r>
+        <w:t>List of parameters</w:t>
+      </w:r>
+    </w:p>
+    <w:p>
+      <w:r>
+        <w:t>The majority of the parameters should not be touched by the final users. The ones that may be modified are:</w:t>
+      </w:r>
+    </w:p>
+    <w:p>
+      <w:pPr>
+        <w:pStyle w:val="Paragrafoelenco"/>
+        <w:numPr>
+          <w:ilvl w:val="0"/>
+          <w:numId w:val="11"/>
+        </w:numPr>
+      </w:pPr>
+      <w:proofErr w:type="spellStart"/>
+      <w:r>
+        <w:t>computationDirs</w:t>
+      </w:r>
+      <w:proofErr w:type="spellEnd"/>
+      <w:r>
+        <w:t>: to reduce the amount of computation, only a subset of directions (8 by default) are considered. The user can pass customized directions.</w:t>
+      </w:r>
+    </w:p>
+    <w:p>
+      <w:pPr>
+        <w:pStyle w:val="Paragrafoelenco"/>
+        <w:numPr>
+          <w:ilvl w:val="0"/>
+          <w:numId w:val="11"/>
+        </w:numPr>
+      </w:pPr>
+      <w:proofErr w:type="spellStart"/>
+      <w:r>
+        <w:t>llcrnr</w:t>
+      </w:r>
+      <w:proofErr w:type="spellEnd"/>
+      <w:r>
+        <w:t xml:space="preserve">, </w:t>
+      </w:r>
+      <w:proofErr w:type="spellStart"/>
+      <w:r>
+        <w:t>urcrnr</w:t>
+      </w:r>
+      <w:proofErr w:type="spellEnd"/>
+      <w:r>
+        <w:t xml:space="preserve">: low-left and up-right corners of the sub-domain where </w:t>
+      </w:r>
+      <w:r>
+        <w:rPr>
+          <w:rFonts w:cstheme="minorHAnsi"/>
+          <w:i/>
+        </w:rPr>
+        <w:t>α</w:t>
+      </w:r>
+      <w:r>
+        <w:rPr>
+          <w:rFonts w:cstheme="minorHAnsi"/>
+        </w:rPr>
+        <w:t xml:space="preserve"> and </w:t>
+      </w:r>
+      <w:r>
+        <w:rPr>
+          <w:rFonts w:cstheme="minorHAnsi"/>
+          <w:i/>
+        </w:rPr>
+        <w:t>β</w:t>
+      </w:r>
+      <w:r>
+        <w:rPr>
+          <w:rFonts w:cstheme="minorHAnsi"/>
+        </w:rPr>
+        <w:t xml:space="preserve"> should be computed. By </w:t>
+      </w:r>
+      <w:proofErr w:type="gramStart"/>
+      <w:r>
+        <w:rPr>
+          <w:rFonts w:cstheme="minorHAnsi"/>
+        </w:rPr>
+        <w:t>default</w:t>
+      </w:r>
+      <w:proofErr w:type="gramEnd"/>
+      <w:r>
+        <w:rPr>
+          <w:rFonts w:cstheme="minorHAnsi"/>
+        </w:rPr>
+        <w:t xml:space="preserve"> the whole domain is considered.</w:t>
+      </w:r>
+    </w:p>
+    <w:p>
+      <w:pPr>
+        <w:pStyle w:val="Paragrafoelenco"/>
+        <w:numPr>
+          <w:ilvl w:val="0"/>
+          <w:numId w:val="11"/>
+        </w:numPr>
+      </w:pPr>
+      <w:proofErr w:type="spellStart"/>
+      <w:r>
+        <w:t>minSizeKm</w:t>
+      </w:r>
+      <w:proofErr w:type="spellEnd"/>
+      <w:r>
+        <w:t>: for cells below this length no subscale transparency will be computed. Can be useful with unstructured meshes with a lot of very small cells.</w:t>
+      </w:r>
+    </w:p>
+    <w:p>
+      <w:pPr>
+        <w:pStyle w:val="Paragrafoelenco"/>
+        <w:numPr>
+          <w:ilvl w:val="0"/>
+          <w:numId w:val="11"/>
+        </w:numPr>
+      </w:pPr>
+      <w:r>
+        <w:lastRenderedPageBreak/>
+        <w:t>verbose: if active a more detailed output is print on the screen during the execution. True by default.</w:t>
+      </w:r>
+      <w:bookmarkStart w:id="4" w:name="_GoBack"/>
+      <w:bookmarkEnd w:id="4"/>
+    </w:p>
+    <w:p>
+      <w:pPr>
         <w:pStyle w:val="Titolo2"/>
       </w:pPr>
       <w:bookmarkStart w:id="5" w:name="_Ref506892881"/>
       <w:r>
+        <w:t xml:space="preserve">Output: </w:t>
+      </w:r>
+      <w:r>
         <w:t>UOST configuration files</w:t>
       </w:r>
       <w:bookmarkEnd w:id="5"/>
@@ -3065,11 +3185,7 @@
       </w:r>
       <w:proofErr w:type="spellEnd"/>
       <w:r>
-        <w:t xml:space="preserve"> </w:t>
-      </w:r>
-      <w:r>
-        <w:lastRenderedPageBreak/>
-        <w:t xml:space="preserve">saves the coefficients for the LD component, method </w:t>
+        <w:t xml:space="preserve"> saves the coefficients for the LD component, method </w:t>
       </w:r>
       <w:proofErr w:type="spellStart"/>
       <w:r>
@@ -3377,6 +3493,7 @@
         <w:pStyle w:val="Titolo2"/>
       </w:pPr>
       <w:r>
+        <w:lastRenderedPageBreak/>
         <w:t>F</w:t>
       </w:r>
       <w:r>
@@ -3412,10 +3529,10 @@
         <w:t xml:space="preserve"> objects from triangular</w:t>
       </w:r>
       <w:r>
-        <w:t xml:space="preserve"> (already implemented, but requiring further test)</w:t>
-      </w:r>
-      <w:r>
-        <w:t xml:space="preserve"> and SMC meshes, allowing the first applications on non-regular grids. </w:t>
+        <w:t xml:space="preserve"> </w:t>
+      </w:r>
+      <w:r>
+        <w:t xml:space="preserve">SMC meshes, allowing the first applications on non-regular grids. </w:t>
       </w:r>
     </w:p>
     <w:p>
@@ -3543,70 +3660,6 @@
       </w:r>
       <w:r>
         <w:t>2.4.2</w:t>
-      </w:r>
-      <w:r>
-        <w:fldChar w:fldCharType="end"/>
-      </w:r>
-      <w:r>
-        <w:t>.</w:t>
-      </w:r>
-    </w:p>
-    <w:p>
-      <w:pPr>
-        <w:pStyle w:val="Paragrafoelenco"/>
-        <w:numPr>
-          <w:ilvl w:val="0"/>
-          <w:numId w:val="10"/>
-        </w:numPr>
-      </w:pPr>
-      <w:r>
-        <w:lastRenderedPageBreak/>
-        <w:t>After the development at point 1, that will enable applications on unstructured grids, it could be useful introduc</w:t>
-      </w:r>
-      <w:r>
-        <w:t>ing as an option</w:t>
-      </w:r>
-      <w:r>
-        <w:t xml:space="preserve"> a </w:t>
-      </w:r>
-      <w:r>
-        <w:t xml:space="preserve">cell </w:t>
-      </w:r>
-      <w:r>
-        <w:t xml:space="preserve">size threshold, and cells </w:t>
-      </w:r>
-      <w:r>
-        <w:t>below this limit would</w:t>
-      </w:r>
-      <w:r>
-        <w:t xml:space="preserve"> be removed from the computation (although, they should be considered as possible sources of shadow), as a first solution of the time-step upper limit problem </w:t>
-      </w:r>
-      <w:r>
-        <w:fldChar w:fldCharType="begin" w:fldLock="1"/>
-      </w:r>
-      <w:r>
-        <w:instrText>ADDIN CSL_CITATION { "citationItems" : [ { "id" : "ITEM-1", "itemData" : { "DOI" : "10.1016/j.ocemod.2018.04.003", "ISSN" : "14635003", "abstract" : "Parameterizing the dissipative effects of small, unresolved coastal features, is fundamental to improve the skills of wave models. The established technique to deal with this problem consists in reducing the amount of energy advected within the propagation scheme, and is currently available only for regular grids. To find a more general approach, Mentaschi et al., 2015b formulated a technique based on source terms, and validated it on synthetic case studies. This technique separates the parameterization of the unresolved features from the energy advection, and can therefore be applied to any numerical scheme and to any type of mesh. Here we developed an open-source library for the estimation of the transparency coefficients needed by this approach, from bathymetric data and for any type of mesh. The spectral wave model WAVEWATCH III was used to show that in a real-world domain, such as the Caribbean Sea, the proposed approach has skills comparable and sometimes better than the established propagation-based technique.", "author" : [ { "dropping-particle" : "", "family" : "Mentaschi", "given" : "Lorenzo", "non-dropping-particle" : "", "parse-names" : false, "suffix" : "" }, { "dropping-particle" : "", "family" : "Kakoulaki", "given" : "Georgia", "non-dropping-particle" : "", "parse-names" : false, "suffix" : "" }, { "dropping-particle" : "", "family" : "Vousdoukas", "given" : "Michalis", "non-dropping-particle" : "", "parse-names" : false, "suffix" : "" }, { "dropping-particle" : "", "family" : "Voukouvalas", "given" : "Evangelos", "non-dropping-particle" : "", "parse-names" : false, "suffix" : "" }, { "dropping-particle" : "", "family" : "Feyen", "given" : "Luc", "non-dropping-particle" : "", "parse-names" : false, "suffix" : "" }, { "dropping-particle" : "", "family" : "Besio", "given" : "Giovanni", "non-dropping-particle" : "", "parse-names" : false, "suffix" : "" } ], "container-title" : "Ocean Modelling", "id" : "ITEM-1", "issued" : { "date-parts" : [ [ "2018", "6" ] ] }, "page" : "77-84", "title" : "Parameterizing unresolved obstacles with source terms in wave modeling: A real-world application", "type" : "article-journal", "volume" : "126" }, "uris" : [ "http://www.mendeley.com/documents/?uuid=7d6bf7b6-ece9-3eb0-bf14-eef859cc9cd0" ] } ], "mendeley" : { "formattedCitation" : "(Mentaschi et al., 2018a)", "manualFormatting" : "(Mentaschi et al., 2018, section 2.1)", "plainTextFormattedCitation" : "(Mentaschi et al., 2018a)", "previouslyFormattedCitation" : "(Mentaschi et al., 2018a)" }, "properties" : { "noteIndex" : 0 }, "schema" : "https://github.com/citation-style-language/schema/raw/master/csl-citation.json" }</w:instrText>
-      </w:r>
-      <w:r>
-        <w:fldChar w:fldCharType="separate"/>
-      </w:r>
-      <w:r>
-        <w:rPr>
-          <w:noProof/>
-        </w:rPr>
-        <w:t>(Mentaschi et al., 2018</w:t>
-      </w:r>
-      <w:r>
-        <w:rPr>
-          <w:noProof/>
-        </w:rPr>
-        <w:t>, section 2.1</w:t>
-      </w:r>
-      <w:r>
-        <w:rPr>
-          <w:noProof/>
-        </w:rPr>
-        <w:t>)</w:t>
       </w:r>
       <w:r>
         <w:fldChar w:fldCharType="end"/>
@@ -3849,6 +3902,7 @@
           <w:rFonts w:ascii="Calibri" w:hAnsi="Calibri" w:cs="Calibri"/>
           <w:noProof/>
           <w:szCs w:val="24"/>
+          <w:lang w:val="it-IT"/>
         </w:rPr>
       </w:pPr>
       <w:r>
@@ -3857,7 +3911,16 @@
           <w:noProof/>
           <w:szCs w:val="24"/>
         </w:rPr>
-        <w:t>Mentaschi, L., Kakoulaki, G., Vousdoukas, M.I., Voukouvalas, E., Feyen, L., Besio, G., 2018b. alphaBetaLab: automatic estimation of subscale transparencies for the Unresolved Obstacles Source Term in ocean wave modelling. SoftwareX.</w:t>
+        <w:t xml:space="preserve">Mentaschi, L., Kakoulaki, G., Vousdoukas, M.I., Voukouvalas, E., Feyen, L., Besio, G., 2018b. alphaBetaLab: automatic estimation of subscale transparencies for the Unresolved Obstacles Source Term in ocean wave modelling. </w:t>
+      </w:r>
+      <w:r>
+        <w:rPr>
+          <w:rFonts w:ascii="Calibri" w:hAnsi="Calibri" w:cs="Calibri"/>
+          <w:noProof/>
+          <w:szCs w:val="24"/>
+          <w:lang w:val="it-IT"/>
+        </w:rPr>
+        <w:t>SoftwareX.</w:t>
       </w:r>
     </w:p>
     <w:p>
@@ -3879,8 +3942,17 @@
           <w:rFonts w:ascii="Calibri" w:hAnsi="Calibri" w:cs="Calibri"/>
           <w:noProof/>
           <w:szCs w:val="24"/>
-        </w:rPr>
-        <w:t>Mentaschi, L., Pérez, J., Besio, G., Mendez, F.J., Menendez, M., 2015. Parameterization of unresolved obstacles in wave modelling: A source term approach. Ocean Model. 96, 93–102. doi:10.1016/j.ocemod.2015.05.004</w:t>
+          <w:lang w:val="it-IT"/>
+        </w:rPr>
+        <w:t xml:space="preserve">Mentaschi, L., Pérez, J., Besio, G., Mendez, F.J., Menendez, M., 2015. </w:t>
+      </w:r>
+      <w:r>
+        <w:rPr>
+          <w:rFonts w:ascii="Calibri" w:hAnsi="Calibri" w:cs="Calibri"/>
+          <w:noProof/>
+          <w:szCs w:val="24"/>
+        </w:rPr>
+        <w:t>Parameterization of unresolved obstacles in wave modelling: A source term approach. Ocean Model. 96, 93–102. doi:10.1016/j.ocemod.2015.05.004</w:t>
       </w:r>
     </w:p>
     <w:p>
@@ -4654,6 +4726,119 @@
     </w:lvl>
   </w:abstractNum>
   <w:abstractNum w:abstractNumId="7" w15:restartNumberingAfterBreak="0">
+    <w:nsid w:val="3B421FA5"/>
+    <w:multiLevelType w:val="hybridMultilevel"/>
+    <w:tmpl w:val="4CB4FB60"/>
+    <w:lvl w:ilvl="0" w:tplc="04090001">
+      <w:start w:val="1"/>
+      <w:numFmt w:val="bullet"/>
+      <w:lvlText w:val=""/>
+      <w:lvlJc w:val="left"/>
+      <w:pPr>
+        <w:ind w:left="720" w:hanging="360"/>
+      </w:pPr>
+      <w:rPr>
+        <w:rFonts w:ascii="Symbol" w:hAnsi="Symbol" w:hint="default"/>
+      </w:rPr>
+    </w:lvl>
+    <w:lvl w:ilvl="1" w:tplc="04090003" w:tentative="1">
+      <w:start w:val="1"/>
+      <w:numFmt w:val="bullet"/>
+      <w:lvlText w:val="o"/>
+      <w:lvlJc w:val="left"/>
+      <w:pPr>
+        <w:ind w:left="1440" w:hanging="360"/>
+      </w:pPr>
+      <w:rPr>
+        <w:rFonts w:ascii="Courier New" w:hAnsi="Courier New" w:cs="Courier New" w:hint="default"/>
+      </w:rPr>
+    </w:lvl>
+    <w:lvl w:ilvl="2" w:tplc="04090005" w:tentative="1">
+      <w:start w:val="1"/>
+      <w:numFmt w:val="bullet"/>
+      <w:lvlText w:val=""/>
+      <w:lvlJc w:val="left"/>
+      <w:pPr>
+        <w:ind w:left="2160" w:hanging="360"/>
+      </w:pPr>
+      <w:rPr>
+        <w:rFonts w:ascii="Wingdings" w:hAnsi="Wingdings" w:hint="default"/>
+      </w:rPr>
+    </w:lvl>
+    <w:lvl w:ilvl="3" w:tplc="04090001" w:tentative="1">
+      <w:start w:val="1"/>
+      <w:numFmt w:val="bullet"/>
+      <w:lvlText w:val=""/>
+      <w:lvlJc w:val="left"/>
+      <w:pPr>
+        <w:ind w:left="2880" w:hanging="360"/>
+      </w:pPr>
+      <w:rPr>
+        <w:rFonts w:ascii="Symbol" w:hAnsi="Symbol" w:hint="default"/>
+      </w:rPr>
+    </w:lvl>
+    <w:lvl w:ilvl="4" w:tplc="04090003" w:tentative="1">
+      <w:start w:val="1"/>
+      <w:numFmt w:val="bullet"/>
+      <w:lvlText w:val="o"/>
+      <w:lvlJc w:val="left"/>
+      <w:pPr>
+        <w:ind w:left="3600" w:hanging="360"/>
+      </w:pPr>
+      <w:rPr>
+        <w:rFonts w:ascii="Courier New" w:hAnsi="Courier New" w:cs="Courier New" w:hint="default"/>
+      </w:rPr>
+    </w:lvl>
+    <w:lvl w:ilvl="5" w:tplc="04090005" w:tentative="1">
+      <w:start w:val="1"/>
+      <w:numFmt w:val="bullet"/>
+      <w:lvlText w:val=""/>
+      <w:lvlJc w:val="left"/>
+      <w:pPr>
+        <w:ind w:left="4320" w:hanging="360"/>
+      </w:pPr>
+      <w:rPr>
+        <w:rFonts w:ascii="Wingdings" w:hAnsi="Wingdings" w:hint="default"/>
+      </w:rPr>
+    </w:lvl>
+    <w:lvl w:ilvl="6" w:tplc="04090001" w:tentative="1">
+      <w:start w:val="1"/>
+      <w:numFmt w:val="bullet"/>
+      <w:lvlText w:val=""/>
+      <w:lvlJc w:val="left"/>
+      <w:pPr>
+        <w:ind w:left="5040" w:hanging="360"/>
+      </w:pPr>
+      <w:rPr>
+        <w:rFonts w:ascii="Symbol" w:hAnsi="Symbol" w:hint="default"/>
+      </w:rPr>
+    </w:lvl>
+    <w:lvl w:ilvl="7" w:tplc="04090003" w:tentative="1">
+      <w:start w:val="1"/>
+      <w:numFmt w:val="bullet"/>
+      <w:lvlText w:val="o"/>
+      <w:lvlJc w:val="left"/>
+      <w:pPr>
+        <w:ind w:left="5760" w:hanging="360"/>
+      </w:pPr>
+      <w:rPr>
+        <w:rFonts w:ascii="Courier New" w:hAnsi="Courier New" w:cs="Courier New" w:hint="default"/>
+      </w:rPr>
+    </w:lvl>
+    <w:lvl w:ilvl="8" w:tplc="04090005" w:tentative="1">
+      <w:start w:val="1"/>
+      <w:numFmt w:val="bullet"/>
+      <w:lvlText w:val=""/>
+      <w:lvlJc w:val="left"/>
+      <w:pPr>
+        <w:ind w:left="6480" w:hanging="360"/>
+      </w:pPr>
+      <w:rPr>
+        <w:rFonts w:ascii="Wingdings" w:hAnsi="Wingdings" w:hint="default"/>
+      </w:rPr>
+    </w:lvl>
+  </w:abstractNum>
+  <w:abstractNum w:abstractNumId="8" w15:restartNumberingAfterBreak="0">
     <w:nsid w:val="47525261"/>
     <w:multiLevelType w:val="hybridMultilevel"/>
     <w:tmpl w:val="659C7828"/>
@@ -4739,7 +4924,7 @@
       </w:pPr>
     </w:lvl>
   </w:abstractNum>
-  <w:abstractNum w:abstractNumId="8" w15:restartNumberingAfterBreak="0">
+  <w:abstractNum w:abstractNumId="9" w15:restartNumberingAfterBreak="0">
     <w:nsid w:val="4DE812AC"/>
     <w:multiLevelType w:val="hybridMultilevel"/>
     <w:tmpl w:val="0512D390"/>
@@ -4852,7 +5037,7 @@
       </w:rPr>
     </w:lvl>
   </w:abstractNum>
-  <w:abstractNum w:abstractNumId="9" w15:restartNumberingAfterBreak="0">
+  <w:abstractNum w:abstractNumId="10" w15:restartNumberingAfterBreak="0">
     <w:nsid w:val="7C855150"/>
     <w:multiLevelType w:val="hybridMultilevel"/>
     <w:tmpl w:val="746497B2"/>
@@ -4966,10 +5151,10 @@
     </w:lvl>
   </w:abstractNum>
   <w:num w:numId="1">
-    <w:abstractNumId w:val="8"/>
+    <w:abstractNumId w:val="9"/>
   </w:num>
   <w:num w:numId="2">
-    <w:abstractNumId w:val="9"/>
+    <w:abstractNumId w:val="10"/>
   </w:num>
   <w:num w:numId="3">
     <w:abstractNumId w:val="2"/>
@@ -4993,6 +5178,9 @@
     <w:abstractNumId w:val="6"/>
   </w:num>
   <w:num w:numId="10">
+    <w:abstractNumId w:val="8"/>
+  </w:num>
+  <w:num w:numId="11">
     <w:abstractNumId w:val="7"/>
   </w:num>
 </w:numbering>
@@ -5472,6 +5660,28 @@
       <w:szCs w:val="24"/>
     </w:rPr>
   </w:style>
+  <w:style w:type="paragraph" w:styleId="Titolo4">
+    <w:name w:val="heading 4"/>
+    <w:basedOn w:val="Normale"/>
+    <w:next w:val="Normale"/>
+    <w:link w:val="Titolo4Carattere"/>
+    <w:uiPriority w:val="9"/>
+    <w:unhideWhenUsed/>
+    <w:qFormat/>
+    <w:rsid w:val="00582F79"/>
+    <w:pPr>
+      <w:keepNext/>
+      <w:keepLines/>
+      <w:spacing w:before="40" w:after="0"/>
+      <w:outlineLvl w:val="3"/>
+    </w:pPr>
+    <w:rPr>
+      <w:rFonts w:asciiTheme="majorHAnsi" w:eastAsiaTheme="majorEastAsia" w:hAnsiTheme="majorHAnsi" w:cstheme="majorBidi"/>
+      <w:i/>
+      <w:iCs/>
+      <w:color w:val="365F91" w:themeColor="accent1" w:themeShade="BF"/>
+    </w:rPr>
+  </w:style>
   <w:style w:type="character" w:default="1" w:styleId="Carpredefinitoparagrafo">
     <w:name w:val="Default Paragraph Font"/>
     <w:uiPriority w:val="1"/>
@@ -5699,6 +5909,19 @@
       <w:kern w:val="28"/>
       <w:sz w:val="56"/>
       <w:szCs w:val="56"/>
+    </w:rPr>
+  </w:style>
+  <w:style w:type="character" w:customStyle="1" w:styleId="Titolo4Carattere">
+    <w:name w:val="Titolo 4 Carattere"/>
+    <w:basedOn w:val="Carpredefinitoparagrafo"/>
+    <w:link w:val="Titolo4"/>
+    <w:uiPriority w:val="9"/>
+    <w:rsid w:val="00582F79"/>
+    <w:rPr>
+      <w:rFonts w:asciiTheme="majorHAnsi" w:eastAsiaTheme="majorEastAsia" w:hAnsiTheme="majorHAnsi" w:cstheme="majorBidi"/>
+      <w:i/>
+      <w:iCs/>
+      <w:color w:val="365F91" w:themeColor="accent1" w:themeShade="BF"/>
     </w:rPr>
   </w:style>
 </w:styles>
@@ -5994,7 +6217,7 @@
 </file>
 
 <file path=customXml/itemProps1.xml><?xml version="1.0" encoding="utf-8"?>
-<ds:datastoreItem xmlns:ds="http://schemas.openxmlformats.org/officeDocument/2006/customXml" ds:itemID="{C3F51A1F-F6AF-4266-91D0-254FABDED052}">
+<ds:datastoreItem xmlns:ds="http://schemas.openxmlformats.org/officeDocument/2006/customXml" ds:itemID="{987F507C-ECED-4B9A-920C-B84CCA50835B}">
   <ds:schemaRefs>
     <ds:schemaRef ds:uri="http://schemas.openxmlformats.org/officeDocument/2006/bibliography"/>
   </ds:schemaRefs>

</xml_diff>